<commit_message>
added some new features to the list
</commit_message>
<xml_diff>
--- a/IT481_Unit_1_Assignment_TeamWest.docx
+++ b/IT481_Unit_1_Assignment_TeamWest.docx
@@ -409,6 +409,11 @@
     </w:p>
     <w:p>
       <w:pPr>
+        <w:pStyle w:val="ListParagraph"/>
+        <w:numPr>
+          <w:ilvl w:val="0"/>
+          <w:numId w:val="2"/>
+        </w:numPr>
         <w:rPr>
           <w:rFonts w:asciiTheme="majorHAnsi" w:hAnsiTheme="majorHAnsi"/>
         </w:rPr>
@@ -422,6 +427,11 @@
     </w:p>
     <w:p>
       <w:pPr>
+        <w:pStyle w:val="ListParagraph"/>
+        <w:numPr>
+          <w:ilvl w:val="0"/>
+          <w:numId w:val="2"/>
+        </w:numPr>
         <w:rPr>
           <w:rFonts w:asciiTheme="majorHAnsi" w:hAnsiTheme="majorHAnsi"/>
         </w:rPr>
@@ -435,6 +445,11 @@
     </w:p>
     <w:p>
       <w:pPr>
+        <w:pStyle w:val="ListParagraph"/>
+        <w:numPr>
+          <w:ilvl w:val="0"/>
+          <w:numId w:val="2"/>
+        </w:numPr>
         <w:rPr>
           <w:rFonts w:asciiTheme="majorHAnsi" w:hAnsiTheme="majorHAnsi"/>
         </w:rPr>
@@ -448,6 +463,11 @@
     </w:p>
     <w:p>
       <w:pPr>
+        <w:pStyle w:val="ListParagraph"/>
+        <w:numPr>
+          <w:ilvl w:val="0"/>
+          <w:numId w:val="2"/>
+        </w:numPr>
         <w:rPr>
           <w:rFonts w:asciiTheme="majorHAnsi" w:hAnsiTheme="majorHAnsi"/>
         </w:rPr>
@@ -461,6 +481,11 @@
     </w:p>
     <w:p>
       <w:pPr>
+        <w:pStyle w:val="ListParagraph"/>
+        <w:numPr>
+          <w:ilvl w:val="0"/>
+          <w:numId w:val="2"/>
+        </w:numPr>
         <w:rPr>
           <w:rFonts w:asciiTheme="majorHAnsi" w:hAnsiTheme="majorHAnsi"/>
         </w:rPr>
@@ -474,6 +499,11 @@
     </w:p>
     <w:p>
       <w:pPr>
+        <w:pStyle w:val="ListParagraph"/>
+        <w:numPr>
+          <w:ilvl w:val="0"/>
+          <w:numId w:val="2"/>
+        </w:numPr>
         <w:rPr>
           <w:rFonts w:asciiTheme="majorHAnsi" w:hAnsiTheme="majorHAnsi"/>
         </w:rPr>
@@ -487,6 +517,11 @@
     </w:p>
     <w:p>
       <w:pPr>
+        <w:pStyle w:val="ListParagraph"/>
+        <w:numPr>
+          <w:ilvl w:val="0"/>
+          <w:numId w:val="2"/>
+        </w:numPr>
         <w:rPr>
           <w:rFonts w:asciiTheme="majorHAnsi" w:hAnsiTheme="majorHAnsi"/>
         </w:rPr>
@@ -500,6 +535,11 @@
     </w:p>
     <w:p>
       <w:pPr>
+        <w:pStyle w:val="ListParagraph"/>
+        <w:numPr>
+          <w:ilvl w:val="0"/>
+          <w:numId w:val="2"/>
+        </w:numPr>
         <w:rPr>
           <w:rFonts w:asciiTheme="majorHAnsi" w:hAnsiTheme="majorHAnsi"/>
         </w:rPr>
@@ -513,6 +553,11 @@
     </w:p>
     <w:p>
       <w:pPr>
+        <w:pStyle w:val="ListParagraph"/>
+        <w:numPr>
+          <w:ilvl w:val="0"/>
+          <w:numId w:val="2"/>
+        </w:numPr>
         <w:rPr>
           <w:rFonts w:asciiTheme="majorHAnsi" w:hAnsiTheme="majorHAnsi"/>
         </w:rPr>
@@ -526,6 +571,11 @@
     </w:p>
     <w:p>
       <w:pPr>
+        <w:pStyle w:val="ListParagraph"/>
+        <w:numPr>
+          <w:ilvl w:val="0"/>
+          <w:numId w:val="2"/>
+        </w:numPr>
         <w:rPr>
           <w:rFonts w:asciiTheme="majorHAnsi" w:hAnsiTheme="majorHAnsi"/>
         </w:rPr>
@@ -539,6 +589,78 @@
     </w:p>
     <w:p>
       <w:pPr>
+        <w:pStyle w:val="ListParagraph"/>
+        <w:numPr>
+          <w:ilvl w:val="0"/>
+          <w:numId w:val="2"/>
+        </w:numPr>
+        <w:rPr>
+          <w:rFonts w:asciiTheme="majorHAnsi" w:hAnsiTheme="majorHAnsi"/>
+        </w:rPr>
+      </w:pPr>
+      <w:r>
+        <w:rPr>
+          <w:rFonts w:asciiTheme="majorHAnsi" w:hAnsiTheme="majorHAnsi"/>
+        </w:rPr>
+        <w:t>Pause game, with reset or quit</w:t>
+      </w:r>
+    </w:p>
+    <w:p>
+      <w:pPr>
+        <w:pStyle w:val="ListParagraph"/>
+        <w:numPr>
+          <w:ilvl w:val="0"/>
+          <w:numId w:val="2"/>
+        </w:numPr>
+        <w:rPr>
+          <w:rFonts w:asciiTheme="majorHAnsi" w:hAnsiTheme="majorHAnsi"/>
+        </w:rPr>
+      </w:pPr>
+      <w:r>
+        <w:rPr>
+          <w:rFonts w:asciiTheme="majorHAnsi" w:hAnsiTheme="majorHAnsi"/>
+        </w:rPr>
+        <w:t>Reset the letters at the cost of points or time</w:t>
+      </w:r>
+    </w:p>
+    <w:p>
+      <w:pPr>
+        <w:pStyle w:val="ListParagraph"/>
+        <w:numPr>
+          <w:ilvl w:val="0"/>
+          <w:numId w:val="2"/>
+        </w:numPr>
+        <w:rPr>
+          <w:rFonts w:asciiTheme="majorHAnsi" w:hAnsiTheme="majorHAnsi"/>
+        </w:rPr>
+      </w:pPr>
+      <w:r>
+        <w:rPr>
+          <w:rFonts w:asciiTheme="majorHAnsi" w:hAnsiTheme="majorHAnsi"/>
+        </w:rPr>
+        <w:t>Score multiplier letters</w:t>
+      </w:r>
+    </w:p>
+    <w:p>
+      <w:pPr>
+        <w:pStyle w:val="ListParagraph"/>
+        <w:numPr>
+          <w:ilvl w:val="0"/>
+          <w:numId w:val="2"/>
+        </w:numPr>
+        <w:rPr>
+          <w:rFonts w:asciiTheme="majorHAnsi" w:hAnsiTheme="majorHAnsi"/>
+        </w:rPr>
+      </w:pPr>
+      <w:r>
+        <w:rPr>
+          <w:rFonts w:asciiTheme="majorHAnsi" w:hAnsiTheme="majorHAnsi"/>
+        </w:rPr>
+        <w:t>Danger letters or traps that cause the other letters to flash or disappear for a set amount of time.</w:t>
+      </w:r>
+    </w:p>
+    <w:p>
+      <w:pPr>
         <w:rPr>
           <w:rFonts w:asciiTheme="majorHAnsi" w:hAnsiTheme="majorHAnsi"/>
         </w:rPr>
@@ -640,7 +762,6 @@
           <w:rFonts w:asciiTheme="majorHAnsi" w:hAnsiTheme="majorHAnsi"/>
           <w:b/>
         </w:rPr>
-        <w:lastRenderedPageBreak/>
         <w:t>4. Scrum Team Members</w:t>
       </w:r>
     </w:p>
@@ -1206,9 +1327,9 @@
 <file path=word/numbering.xml><?xml version="1.0" encoding="utf-8"?>
 <w:numbering xmlns:wpc="http://schemas.microsoft.com/office/word/2010/wordprocessingCanvas" xmlns:cx="http://schemas.microsoft.com/office/drawing/2014/chartex" xmlns:cx1="http://schemas.microsoft.com/office/drawing/2015/9/8/chartex" xmlns:cx2="http://schemas.microsoft.com/office/drawing/2015/10/21/chartex" xmlns:cx3="http://schemas.microsoft.com/office/drawing/2016/5/9/chartex" xmlns:cx4="http://schemas.microsoft.com/office/drawing/2016/5/10/chartex" xmlns:cx5="http://schemas.microsoft.com/office/drawing/2016/5/11/chartex" xmlns:cx6="http://schemas.microsoft.com/office/drawing/2016/5/12/chartex" xmlns:cx7="http://schemas.microsoft.com/office/drawing/2016/5/13/chartex" xmlns:cx8="http://schemas.microsoft.com/office/drawing/2016/5/14/chartex" xmlns:mc="http://schemas.openxmlformats.org/markup-compatibility/2006" xmlns:aink="http://schemas.microsoft.com/office/drawing/2016/ink" xmlns:am3d="http://schemas.microsoft.com/office/drawing/2017/model3d" xmlns:o="urn:schemas-microsoft-com:office:office" xmlns:r="http://schemas.openxmlformats.org/officeDocument/2006/relationships" xmlns:m="http://schemas.openxmlformats.org/officeDocument/2006/math" xmlns:v="urn:schemas-microsoft-com:vml" xmlns:wp14="http://schemas.microsoft.com/office/word/2010/wordprocessingDrawing" xmlns:wp="http://schemas.openxmlformats.org/drawingml/2006/wordprocessingDrawing" xmlns:w10="urn:schemas-microsoft-com:office:word" xmlns:w="http://schemas.openxmlformats.org/wordprocessingml/2006/main" xmlns:w14="http://schemas.microsoft.com/office/word/2010/wordml" xmlns:w15="http://schemas.microsoft.com/office/word/2012/wordml" xmlns:w16cex="http://schemas.microsoft.com/office/word/2018/wordml/cex" xmlns:w16cid="http://schemas.microsoft.com/office/word/2016/wordml/cid" xmlns:w16="http://schemas.microsoft.com/office/word/2018/wordml" xmlns:w16se="http://schemas.microsoft.com/office/word/2015/wordml/symex" xmlns:wpg="http://schemas.microsoft.com/office/word/2010/wordprocessingGroup" xmlns:wpi="http://schemas.microsoft.com/office/word/2010/wordprocessingInk" xmlns:wne="http://schemas.microsoft.com/office/word/2006/wordml" xmlns:wps="http://schemas.microsoft.com/office/word/2010/wordprocessingShape" mc:Ignorable="w14 w15 w16se w16cid w16 w16cex wp14">
   <w:abstractNum w:abstractNumId="0" w15:restartNumberingAfterBreak="0">
-    <w:nsid w:val="7EA24FD2"/>
+    <w:nsid w:val="627D2897"/>
     <w:multiLevelType w:val="hybridMultilevel"/>
-    <w:tmpl w:val="02AE3432"/>
+    <w:tmpl w:val="CB7E4AFE"/>
     <w:lvl w:ilvl="0" w:tplc="04090001">
       <w:start w:val="1"/>
       <w:numFmt w:val="bullet"/>
@@ -1318,7 +1439,123 @@
       </w:rPr>
     </w:lvl>
   </w:abstractNum>
+  <w:abstractNum w:abstractNumId="1" w15:restartNumberingAfterBreak="0">
+    <w:nsid w:val="7EA24FD2"/>
+    <w:multiLevelType w:val="hybridMultilevel"/>
+    <w:tmpl w:val="02AE3432"/>
+    <w:lvl w:ilvl="0" w:tplc="04090001">
+      <w:start w:val="1"/>
+      <w:numFmt w:val="bullet"/>
+      <w:lvlText w:val=""/>
+      <w:lvlJc w:val="left"/>
+      <w:pPr>
+        <w:ind w:left="720" w:hanging="360"/>
+      </w:pPr>
+      <w:rPr>
+        <w:rFonts w:ascii="Symbol" w:hAnsi="Symbol" w:hint="default"/>
+      </w:rPr>
+    </w:lvl>
+    <w:lvl w:ilvl="1" w:tplc="04090003" w:tentative="1">
+      <w:start w:val="1"/>
+      <w:numFmt w:val="bullet"/>
+      <w:lvlText w:val="o"/>
+      <w:lvlJc w:val="left"/>
+      <w:pPr>
+        <w:ind w:left="1440" w:hanging="360"/>
+      </w:pPr>
+      <w:rPr>
+        <w:rFonts w:ascii="Courier New" w:hAnsi="Courier New" w:cs="Courier New" w:hint="default"/>
+      </w:rPr>
+    </w:lvl>
+    <w:lvl w:ilvl="2" w:tplc="04090005" w:tentative="1">
+      <w:start w:val="1"/>
+      <w:numFmt w:val="bullet"/>
+      <w:lvlText w:val=""/>
+      <w:lvlJc w:val="left"/>
+      <w:pPr>
+        <w:ind w:left="2160" w:hanging="360"/>
+      </w:pPr>
+      <w:rPr>
+        <w:rFonts w:ascii="Wingdings" w:hAnsi="Wingdings" w:hint="default"/>
+      </w:rPr>
+    </w:lvl>
+    <w:lvl w:ilvl="3" w:tplc="04090001" w:tentative="1">
+      <w:start w:val="1"/>
+      <w:numFmt w:val="bullet"/>
+      <w:lvlText w:val=""/>
+      <w:lvlJc w:val="left"/>
+      <w:pPr>
+        <w:ind w:left="2880" w:hanging="360"/>
+      </w:pPr>
+      <w:rPr>
+        <w:rFonts w:ascii="Symbol" w:hAnsi="Symbol" w:hint="default"/>
+      </w:rPr>
+    </w:lvl>
+    <w:lvl w:ilvl="4" w:tplc="04090003" w:tentative="1">
+      <w:start w:val="1"/>
+      <w:numFmt w:val="bullet"/>
+      <w:lvlText w:val="o"/>
+      <w:lvlJc w:val="left"/>
+      <w:pPr>
+        <w:ind w:left="3600" w:hanging="360"/>
+      </w:pPr>
+      <w:rPr>
+        <w:rFonts w:ascii="Courier New" w:hAnsi="Courier New" w:cs="Courier New" w:hint="default"/>
+      </w:rPr>
+    </w:lvl>
+    <w:lvl w:ilvl="5" w:tplc="04090005" w:tentative="1">
+      <w:start w:val="1"/>
+      <w:numFmt w:val="bullet"/>
+      <w:lvlText w:val=""/>
+      <w:lvlJc w:val="left"/>
+      <w:pPr>
+        <w:ind w:left="4320" w:hanging="360"/>
+      </w:pPr>
+      <w:rPr>
+        <w:rFonts w:ascii="Wingdings" w:hAnsi="Wingdings" w:hint="default"/>
+      </w:rPr>
+    </w:lvl>
+    <w:lvl w:ilvl="6" w:tplc="04090001" w:tentative="1">
+      <w:start w:val="1"/>
+      <w:numFmt w:val="bullet"/>
+      <w:lvlText w:val=""/>
+      <w:lvlJc w:val="left"/>
+      <w:pPr>
+        <w:ind w:left="5040" w:hanging="360"/>
+      </w:pPr>
+      <w:rPr>
+        <w:rFonts w:ascii="Symbol" w:hAnsi="Symbol" w:hint="default"/>
+      </w:rPr>
+    </w:lvl>
+    <w:lvl w:ilvl="7" w:tplc="04090003" w:tentative="1">
+      <w:start w:val="1"/>
+      <w:numFmt w:val="bullet"/>
+      <w:lvlText w:val="o"/>
+      <w:lvlJc w:val="left"/>
+      <w:pPr>
+        <w:ind w:left="5760" w:hanging="360"/>
+      </w:pPr>
+      <w:rPr>
+        <w:rFonts w:ascii="Courier New" w:hAnsi="Courier New" w:cs="Courier New" w:hint="default"/>
+      </w:rPr>
+    </w:lvl>
+    <w:lvl w:ilvl="8" w:tplc="04090005" w:tentative="1">
+      <w:start w:val="1"/>
+      <w:numFmt w:val="bullet"/>
+      <w:lvlText w:val=""/>
+      <w:lvlJc w:val="left"/>
+      <w:pPr>
+        <w:ind w:left="6480" w:hanging="360"/>
+      </w:pPr>
+      <w:rPr>
+        <w:rFonts w:ascii="Wingdings" w:hAnsi="Wingdings" w:hint="default"/>
+      </w:rPr>
+    </w:lvl>
+  </w:abstractNum>
   <w:num w:numId="1">
+    <w:abstractNumId w:val="1"/>
+  </w:num>
+  <w:num w:numId="2">
     <w:abstractNumId w:val="0"/>
   </w:num>
 </w:numbering>
@@ -1496,7 +1733,7 @@
     <w:lsdException w:name="Table Web 2" w:semiHidden="1" w:unhideWhenUsed="1"/>
     <w:lsdException w:name="Table Web 3" w:semiHidden="1" w:unhideWhenUsed="1"/>
     <w:lsdException w:name="Balloon Text" w:semiHidden="1" w:unhideWhenUsed="1"/>
-    <w:lsdException w:name="Table Grid" w:semiHidden="1" w:uiPriority="59" w:unhideWhenUsed="1"/>
+    <w:lsdException w:name="Table Grid" w:uiPriority="59"/>
     <w:lsdException w:name="Table Theme" w:semiHidden="1" w:unhideWhenUsed="1"/>
     <w:lsdException w:name="Placeholder Text" w:semiHidden="1"/>
     <w:lsdException w:name="No Spacing" w:uiPriority="1" w:qFormat="1"/>

</xml_diff>